<commit_message>
Made fixes per last run through
</commit_message>
<xml_diff>
--- a/0-For-Instructor/02-DemoInstructions.docx
+++ b/0-For-Instructor/02-DemoInstructions.docx
@@ -741,8 +741,6 @@
         </w:rPr>
         <w:t>StoryType</w:t>
       </w:r>
-      <w:bookmarkStart w:id="0" w:name="_GoBack"/>
-      <w:bookmarkEnd w:id="0"/>
       <w:proofErr w:type="spellEnd"/>
     </w:p>
     <w:p>
@@ -3140,6 +3138,7 @@
       <w:pPr>
         <w:pStyle w:val="code"/>
       </w:pPr>
+      <w:bookmarkStart w:id="0" w:name="_GoBack"/>
       <w:proofErr w:type="spellStart"/>
       <w:r>
         <w:rPr>
@@ -3192,7 +3191,7 @@
         <w:pStyle w:val="code"/>
       </w:pPr>
       <w:r>
-        <w:t xml:space="preserve">   </w:t>
+        <w:t xml:space="preserve">  </w:t>
       </w:r>
       <w:proofErr w:type="spellStart"/>
       <w:r>
@@ -3228,31 +3227,95 @@
     <w:p>
       <w:pPr>
         <w:pStyle w:val="code"/>
+      </w:pPr>
+      <w:r>
+        <w:t xml:space="preserve">    </w:t>
+      </w:r>
+    </w:p>
+    <w:p>
+      <w:pPr>
+        <w:pStyle w:val="code"/>
+      </w:pPr>
+      <w:r>
+        <w:t xml:space="preserve">  </w:t>
+      </w:r>
+      <w:r>
+        <w:rPr>
+          <w:color w:val="AA0D91"/>
+        </w:rPr>
+        <w:t>let</w:t>
+      </w:r>
+      <w:r>
+        <w:t xml:space="preserve"> cell = </w:t>
+      </w:r>
+      <w:proofErr w:type="spellStart"/>
+      <w:r>
+        <w:t>tableView.</w:t>
+      </w:r>
+      <w:r>
         <w:rPr>
           <w:color w:val="2E0D6E"/>
         </w:rPr>
-      </w:pPr>
-      <w:r>
-        <w:t xml:space="preserve">   </w:t>
+        <w:t>dequeueReusableCellWithIdentifier</w:t>
+      </w:r>
+      <w:proofErr w:type="spellEnd"/>
+      <w:r>
+        <w:t>(</w:t>
+      </w:r>
+      <w:r>
+        <w:rPr>
+          <w:color w:val="C41A16"/>
+        </w:rPr>
+        <w:t>"</w:t>
+      </w:r>
+      <w:proofErr w:type="spellStart"/>
+      <w:r>
+        <w:rPr>
+          <w:color w:val="C41A16"/>
+        </w:rPr>
+        <w:t>StoryTimeCell</w:t>
+      </w:r>
+      <w:proofErr w:type="spellEnd"/>
+      <w:r>
+        <w:rPr>
+          <w:color w:val="C41A16"/>
+        </w:rPr>
+        <w:t>"</w:t>
+      </w:r>
+      <w:r>
+        <w:t xml:space="preserve">, </w:t>
+      </w:r>
+      <w:proofErr w:type="spellStart"/>
+      <w:r>
+        <w:t>forIndexPath</w:t>
+      </w:r>
+      <w:proofErr w:type="spellEnd"/>
+      <w:r>
+        <w:t xml:space="preserve">: </w:t>
+      </w:r>
+      <w:proofErr w:type="spellStart"/>
+      <w:r>
+        <w:t>indexPath</w:t>
+      </w:r>
+      <w:proofErr w:type="spellEnd"/>
+      <w:r>
+        <w:t xml:space="preserve">) </w:t>
       </w:r>
       <w:r>
         <w:rPr>
           <w:color w:val="AA0D91"/>
         </w:rPr>
-        <w:t>let</w:t>
-      </w:r>
-      <w:r>
-        <w:t xml:space="preserve"> cell = </w:t>
-      </w:r>
-      <w:proofErr w:type="spellStart"/>
-      <w:r>
-        <w:t>tableView.</w:t>
-      </w:r>
-      <w:r>
-        <w:rPr>
-          <w:color w:val="2E0D6E"/>
-        </w:rPr>
-        <w:t>dequeueReusableCellWithIdentifier</w:t>
+        <w:t>as</w:t>
+      </w:r>
+      <w:r>
+        <w:t xml:space="preserve"> </w:t>
+      </w:r>
+      <w:proofErr w:type="spellStart"/>
+      <w:r>
+        <w:rPr>
+          <w:color w:val="5C2699"/>
+        </w:rPr>
+        <w:t>UITableViewCell</w:t>
       </w:r>
       <w:proofErr w:type="spellEnd"/>
     </w:p>
@@ -3262,104 +3325,264 @@
       </w:pPr>
       <w:r>
         <w:rPr>
-          <w:color w:val="2E0D6E"/>
-        </w:rPr>
-        <w:t xml:space="preserve">      </w:t>
-      </w:r>
-      <w:r>
-        <w:t>(</w:t>
-      </w:r>
-      <w:r>
-        <w:rPr>
-          <w:color w:val="C41A16"/>
-        </w:rPr>
-        <w:t>"</w:t>
-      </w:r>
-      <w:proofErr w:type="spellStart"/>
-      <w:r>
-        <w:rPr>
-          <w:color w:val="C41A16"/>
-        </w:rPr>
-        <w:t>StoryTimeCell</w:t>
-      </w:r>
-      <w:proofErr w:type="spellEnd"/>
-      <w:r>
-        <w:rPr>
-          <w:color w:val="C41A16"/>
-        </w:rPr>
-        <w:t>"</w:t>
-      </w:r>
-      <w:r>
-        <w:t xml:space="preserve">, </w:t>
-      </w:r>
-      <w:proofErr w:type="spellStart"/>
-      <w:r>
-        <w:t>forIndexPath</w:t>
-      </w:r>
-      <w:proofErr w:type="spellEnd"/>
-      <w:r>
-        <w:t xml:space="preserve">: </w:t>
-      </w:r>
-      <w:proofErr w:type="spellStart"/>
-      <w:r>
-        <w:t>indexPath</w:t>
-      </w:r>
-      <w:proofErr w:type="spellEnd"/>
-      <w:r>
-        <w:t xml:space="preserve">) </w:t>
-      </w:r>
-      <w:r>
-        <w:rPr>
           <w:color w:val="AA0D91"/>
         </w:rPr>
+        <w:t xml:space="preserve">  </w:t>
+      </w:r>
+      <w:proofErr w:type="spellStart"/>
+      <w:r>
+        <w:rPr>
+          <w:color w:val="AA0D91"/>
+        </w:rPr>
+        <w:t>var</w:t>
+      </w:r>
+      <w:proofErr w:type="spellEnd"/>
+      <w:r>
+        <w:t xml:space="preserve"> story: </w:t>
+      </w:r>
+      <w:r>
+        <w:rPr>
+          <w:color w:val="3F6E74"/>
+        </w:rPr>
+        <w:t>Story</w:t>
+      </w:r>
+      <w:r>
+        <w:t>!</w:t>
+      </w:r>
+    </w:p>
+    <w:p>
+      <w:pPr>
+        <w:pStyle w:val="code"/>
+      </w:pPr>
+      <w:r>
+        <w:t xml:space="preserve">  </w:t>
+      </w:r>
+      <w:r>
+        <w:rPr>
+          <w:color w:val="AA0D91"/>
+        </w:rPr>
+        <w:t>if</w:t>
+      </w:r>
+      <w:r>
+        <w:t xml:space="preserve"> </w:t>
+      </w:r>
+      <w:proofErr w:type="spellStart"/>
+      <w:r>
+        <w:t>indexPath.</w:t>
+      </w:r>
+      <w:r>
+        <w:rPr>
+          <w:color w:val="5C2699"/>
+        </w:rPr>
+        <w:t>section</w:t>
+      </w:r>
+      <w:proofErr w:type="spellEnd"/>
+      <w:r>
+        <w:t xml:space="preserve"> == </w:t>
+      </w:r>
+      <w:r>
+        <w:rPr>
+          <w:color w:val="1C00CF"/>
+        </w:rPr>
+        <w:t>0</w:t>
+      </w:r>
+      <w:r>
+        <w:t xml:space="preserve"> {</w:t>
+      </w:r>
+    </w:p>
+    <w:p>
+      <w:pPr>
+        <w:pStyle w:val="code"/>
+      </w:pPr>
+      <w:r>
+        <w:t xml:space="preserve">  </w:t>
+      </w:r>
+      <w:r>
+        <w:t xml:space="preserve">  </w:t>
+      </w:r>
+      <w:r>
+        <w:t xml:space="preserve">story = </w:t>
+      </w:r>
+      <w:proofErr w:type="spellStart"/>
+      <w:r>
+        <w:rPr>
+          <w:color w:val="3F6E74"/>
+        </w:rPr>
+        <w:t>zombieStories</w:t>
+      </w:r>
+      <w:proofErr w:type="spellEnd"/>
+      <w:r>
+        <w:t>[</w:t>
+      </w:r>
+      <w:proofErr w:type="spellStart"/>
+      <w:r>
+        <w:t>indexPath.</w:t>
+      </w:r>
+      <w:r>
+        <w:rPr>
+          <w:color w:val="5C2699"/>
+        </w:rPr>
+        <w:t>row</w:t>
+      </w:r>
+      <w:proofErr w:type="spellEnd"/>
+      <w:r>
+        <w:t xml:space="preserve">] </w:t>
+      </w:r>
+      <w:r>
+        <w:rPr>
+          <w:color w:val="AA0D91"/>
+        </w:rPr>
         <w:t>as</w:t>
       </w:r>
       <w:r>
         <w:t xml:space="preserve"> </w:t>
       </w:r>
+      <w:r>
+        <w:rPr>
+          <w:color w:val="3F6E74"/>
+        </w:rPr>
+        <w:t>Story</w:t>
+      </w:r>
     </w:p>
     <w:p>
       <w:pPr>
         <w:pStyle w:val="code"/>
       </w:pPr>
       <w:r>
-        <w:t xml:space="preserve">      </w:t>
-      </w:r>
-      <w:proofErr w:type="spellStart"/>
+        <w:t xml:space="preserve">  </w:t>
+      </w:r>
+      <w:r>
+        <w:t xml:space="preserve">} </w:t>
+      </w:r>
+      <w:r>
+        <w:rPr>
+          <w:color w:val="AA0D91"/>
+        </w:rPr>
+        <w:t>else</w:t>
+      </w:r>
+      <w:r>
+        <w:t xml:space="preserve"> {</w:t>
+      </w:r>
+    </w:p>
+    <w:p>
+      <w:pPr>
+        <w:pStyle w:val="code"/>
+      </w:pPr>
+      <w:r>
+        <w:t xml:space="preserve">  </w:t>
+      </w:r>
+      <w:r>
+        <w:t xml:space="preserve"> </w:t>
+      </w:r>
+      <w:r>
+        <w:t xml:space="preserve"> story = </w:t>
+      </w:r>
+      <w:proofErr w:type="spellStart"/>
+      <w:r>
+        <w:rPr>
+          <w:color w:val="3F6E74"/>
+        </w:rPr>
+        <w:t>vampireStories</w:t>
+      </w:r>
+      <w:proofErr w:type="spellEnd"/>
+      <w:r>
+        <w:t>[</w:t>
+      </w:r>
+      <w:proofErr w:type="spellStart"/>
+      <w:r>
+        <w:t>indexPath.</w:t>
+      </w:r>
       <w:r>
         <w:rPr>
           <w:color w:val="5C2699"/>
         </w:rPr>
-        <w:t>UITableViewCell</w:t>
-      </w:r>
-      <w:proofErr w:type="spellEnd"/>
+        <w:t>row</w:t>
+      </w:r>
+      <w:proofErr w:type="spellEnd"/>
+      <w:r>
+        <w:t xml:space="preserve">] </w:t>
+      </w:r>
+      <w:r>
+        <w:rPr>
+          <w:color w:val="AA0D91"/>
+        </w:rPr>
+        <w:t>as</w:t>
+      </w:r>
+      <w:r>
+        <w:t xml:space="preserve"> </w:t>
+      </w:r>
+      <w:r>
+        <w:rPr>
+          <w:color w:val="3F6E74"/>
+        </w:rPr>
+        <w:t>Story</w:t>
+      </w:r>
     </w:p>
     <w:p>
       <w:pPr>
         <w:pStyle w:val="code"/>
       </w:pPr>
       <w:r>
-        <w:t xml:space="preserve">   </w:t>
-      </w:r>
-      <w:proofErr w:type="spellStart"/>
+        <w:t xml:space="preserve">  </w:t>
+      </w:r>
+      <w:r>
+        <w:t>}</w:t>
+      </w:r>
+    </w:p>
+    <w:p>
+      <w:pPr>
+        <w:pStyle w:val="code"/>
+      </w:pPr>
+      <w:r>
+        <w:t xml:space="preserve">  cell.</w:t>
+      </w:r>
+      <w:proofErr w:type="spellStart"/>
+      <w:r>
+        <w:rPr>
+          <w:color w:val="5C2699"/>
+        </w:rPr>
+        <w:t>textLabel</w:t>
+      </w:r>
+      <w:proofErr w:type="spellEnd"/>
+      <w:r>
+        <w:t>?.</w:t>
+      </w:r>
+      <w:r>
+        <w:rPr>
+          <w:color w:val="5C2699"/>
+        </w:rPr>
+        <w:t>text</w:t>
+      </w:r>
+      <w:r>
+        <w:t xml:space="preserve"> = </w:t>
+      </w:r>
+      <w:proofErr w:type="spellStart"/>
+      <w:r>
+        <w:t>story.</w:t>
+      </w:r>
+      <w:r>
+        <w:rPr>
+          <w:color w:val="3F6E74"/>
+        </w:rPr>
+        <w:t>title</w:t>
+      </w:r>
+      <w:proofErr w:type="spellEnd"/>
+    </w:p>
+    <w:p>
+      <w:pPr>
+        <w:pStyle w:val="code"/>
+      </w:pPr>
+      <w:r>
+        <w:t xml:space="preserve">  </w:t>
+      </w:r>
       <w:r>
         <w:rPr>
           <w:color w:val="AA0D91"/>
         </w:rPr>
-        <w:t>var</w:t>
-      </w:r>
-      <w:proofErr w:type="spellEnd"/>
-      <w:r>
-        <w:t xml:space="preserve"> story: </w:t>
-      </w:r>
-      <w:r>
-        <w:rPr>
-          <w:color w:val="3F6E74"/>
-        </w:rPr>
-        <w:t>Story</w:t>
-      </w:r>
-      <w:r>
-        <w:t>!</w:t>
+        <w:t>return</w:t>
+      </w:r>
+      <w:r>
+        <w:t xml:space="preserve"> cell</w:t>
       </w:r>
     </w:p>
     <w:p>
@@ -3367,251 +3590,10 @@
         <w:pStyle w:val="code"/>
       </w:pPr>
       <w:r>
-        <w:t xml:space="preserve">   </w:t>
-      </w:r>
-      <w:r>
-        <w:rPr>
-          <w:color w:val="AA0D91"/>
-        </w:rPr>
-        <w:t>if</w:t>
-      </w:r>
-      <w:r>
-        <w:t xml:space="preserve"> </w:t>
-      </w:r>
-      <w:proofErr w:type="spellStart"/>
-      <w:r>
-        <w:t>indexPath.</w:t>
-      </w:r>
-      <w:r>
-        <w:rPr>
-          <w:color w:val="5C2699"/>
-        </w:rPr>
-        <w:t>section</w:t>
-      </w:r>
-      <w:proofErr w:type="spellEnd"/>
-      <w:r>
-        <w:t xml:space="preserve"> == </w:t>
-      </w:r>
-      <w:r>
-        <w:rPr>
-          <w:color w:val="1C00CF"/>
-        </w:rPr>
-        <w:t>0</w:t>
-      </w:r>
-      <w:r>
-        <w:t xml:space="preserve"> {</w:t>
-      </w:r>
-    </w:p>
-    <w:p>
-      <w:pPr>
-        <w:pStyle w:val="code"/>
-      </w:pPr>
-      <w:r>
-        <w:t xml:space="preserve">     story = </w:t>
-      </w:r>
-      <w:proofErr w:type="spellStart"/>
-      <w:r>
-        <w:rPr>
-          <w:color w:val="3F6E74"/>
-        </w:rPr>
-        <w:t>zombieStories</w:t>
-      </w:r>
-      <w:proofErr w:type="spellEnd"/>
-      <w:r>
-        <w:t>[</w:t>
-      </w:r>
-      <w:proofErr w:type="spellStart"/>
-      <w:r>
-        <w:t>indexPath.</w:t>
-      </w:r>
-      <w:r>
-        <w:rPr>
-          <w:color w:val="5C2699"/>
-        </w:rPr>
-        <w:t>row</w:t>
-      </w:r>
-      <w:proofErr w:type="spellEnd"/>
-      <w:r>
-        <w:t xml:space="preserve">] </w:t>
-      </w:r>
-      <w:r>
-        <w:rPr>
-          <w:color w:val="AA0D91"/>
-        </w:rPr>
-        <w:t>as</w:t>
-      </w:r>
-      <w:r>
-        <w:t xml:space="preserve"> </w:t>
-      </w:r>
-      <w:r>
-        <w:rPr>
-          <w:color w:val="3F6E74"/>
-        </w:rPr>
-        <w:t>Story</w:t>
-      </w:r>
-    </w:p>
-    <w:p>
-      <w:pPr>
-        <w:pStyle w:val="code"/>
-      </w:pPr>
-      <w:r>
-        <w:t xml:space="preserve">   } </w:t>
-      </w:r>
-      <w:r>
-        <w:rPr>
-          <w:color w:val="AA0D91"/>
-        </w:rPr>
-        <w:t>else</w:t>
-      </w:r>
-      <w:r>
-        <w:t xml:space="preserve"> {</w:t>
-      </w:r>
-    </w:p>
-    <w:p>
-      <w:pPr>
-        <w:pStyle w:val="code"/>
-      </w:pPr>
-      <w:r>
-        <w:t xml:space="preserve">     story = </w:t>
-      </w:r>
-      <w:proofErr w:type="spellStart"/>
-      <w:r>
-        <w:rPr>
-          <w:color w:val="3F6E74"/>
-        </w:rPr>
-        <w:t>vampireStories</w:t>
-      </w:r>
-      <w:proofErr w:type="spellEnd"/>
-      <w:r>
-        <w:t>[</w:t>
-      </w:r>
-      <w:proofErr w:type="spellStart"/>
-      <w:r>
-        <w:t>indexPath.</w:t>
-      </w:r>
-      <w:r>
-        <w:rPr>
-          <w:color w:val="5C2699"/>
-        </w:rPr>
-        <w:t>row</w:t>
-      </w:r>
-      <w:proofErr w:type="spellEnd"/>
-      <w:r>
-        <w:t xml:space="preserve">] </w:t>
-      </w:r>
-      <w:r>
-        <w:rPr>
-          <w:color w:val="AA0D91"/>
-        </w:rPr>
-        <w:t>as</w:t>
-      </w:r>
-      <w:r>
-        <w:t xml:space="preserve"> </w:t>
-      </w:r>
-      <w:r>
-        <w:rPr>
-          <w:color w:val="3F6E74"/>
-        </w:rPr>
-        <w:t>Story</w:t>
-      </w:r>
-    </w:p>
-    <w:p>
-      <w:pPr>
-        <w:pStyle w:val="code"/>
-      </w:pPr>
-      <w:r>
-        <w:t xml:space="preserve">   }</w:t>
-      </w:r>
-    </w:p>
-    <w:p>
-      <w:pPr>
-        <w:pStyle w:val="code"/>
-      </w:pPr>
-      <w:r>
-        <w:t xml:space="preserve">   cell.</w:t>
-      </w:r>
-      <w:proofErr w:type="spellStart"/>
-      <w:r>
-        <w:rPr>
-          <w:color w:val="5C2699"/>
-        </w:rPr>
-        <w:t>textLabe</w:t>
-      </w:r>
-      <w:r>
-        <w:rPr>
-          <w:color w:val="5C2699"/>
-        </w:rPr>
-        <w:t>l</w:t>
-      </w:r>
-      <w:proofErr w:type="spellEnd"/>
-      <w:r>
-        <w:rPr>
-          <w:color w:val="5C2699"/>
-        </w:rPr>
-        <w:t>?</w:t>
-      </w:r>
-      <w:r>
-        <w:t>.</w:t>
-      </w:r>
-      <w:r>
-        <w:rPr>
-          <w:color w:val="5C2699"/>
-        </w:rPr>
-        <w:t>text</w:t>
-      </w:r>
-      <w:r>
-        <w:t xml:space="preserve"> = </w:t>
-      </w:r>
-      <w:proofErr w:type="spellStart"/>
-      <w:r>
-        <w:t>story.</w:t>
-      </w:r>
-      <w:r>
-        <w:rPr>
-          <w:color w:val="3F6E74"/>
-        </w:rPr>
-        <w:t>title</w:t>
-      </w:r>
-      <w:proofErr w:type="spellEnd"/>
-    </w:p>
-    <w:p>
-      <w:pPr>
-        <w:pStyle w:val="code"/>
-        <w:rPr>
-          <w:color w:val="AA0D91"/>
-        </w:rPr>
-      </w:pPr>
-      <w:r>
-        <w:rPr>
-          <w:rFonts w:ascii="Menlo Regular" w:hAnsi="Menlo Regular" w:cs="Menlo Regular"/>
-          <w:color w:val="000000"/>
-        </w:rPr>
-        <w:t xml:space="preserve">   </w:t>
-      </w:r>
-      <w:r>
-        <w:rPr>
-          <w:rFonts w:ascii="Menlo Regular" w:hAnsi="Menlo Regular" w:cs="Menlo Regular"/>
-          <w:color w:val="AA0D91"/>
-        </w:rPr>
-        <w:t>return</w:t>
-      </w:r>
-      <w:r>
-        <w:rPr>
-          <w:rFonts w:ascii="Menlo Regular" w:hAnsi="Menlo Regular" w:cs="Menlo Regular"/>
-          <w:color w:val="000000"/>
-        </w:rPr>
-        <w:t xml:space="preserve"> cell</w:t>
-      </w:r>
-    </w:p>
-    <w:p>
-      <w:pPr>
-        <w:pStyle w:val="code"/>
-      </w:pPr>
-      <w:r>
         <w:t>}</w:t>
       </w:r>
     </w:p>
-    <w:p/>
+    <w:bookmarkEnd w:id="0"/>
     <w:p>
       <w:pPr>
         <w:pStyle w:val="Heading1"/>
@@ -9797,7 +9779,7 @@
 </file>
 
 <file path=customXml/itemProps1.xml><?xml version="1.0" encoding="utf-8"?>
-<ds:datastoreItem xmlns:ds="http://schemas.openxmlformats.org/officeDocument/2006/customXml" ds:itemID="{503FF649-0A92-3B43-A501-D657AEDAE867}">
+<ds:datastoreItem xmlns:ds="http://schemas.openxmlformats.org/officeDocument/2006/customXml" ds:itemID="{D099B59F-330A-1C46-9EE7-14C911D1AA3A}">
   <ds:schemaRefs>
     <ds:schemaRef ds:uri="http://schemas.openxmlformats.org/officeDocument/2006/bibliography"/>
   </ds:schemaRefs>

</xml_diff>